<commit_message>
dealt with duplicates problem
</commit_message>
<xml_diff>
--- a/Documents/Revisiting the app.docx
+++ b/Documents/Revisiting the app.docx
@@ -188,10 +188,10 @@
     </w:p>
     <w:p>
       <w:r>
-        <w:t>October 1</w:t>
-      </w:r>
-      <w:r>
-        <w:t>9</w:t>
+        <w:t xml:space="preserve">October </w:t>
+      </w:r>
+      <w:r>
+        <w:t>27</w:t>
       </w:r>
       <w:r>
         <w:rPr>

</xml_diff>

<commit_message>
handled missing data and outliers
</commit_message>
<xml_diff>
--- a/Documents/Revisiting the app.docx
+++ b/Documents/Revisiting the app.docx
@@ -209,12 +209,21 @@
         </w:numPr>
       </w:pPr>
       <w:r>
-        <w:t>Finish Preprocessing and initial cleaning</w:t>
-      </w:r>
-    </w:p>
-    <w:p>
-      <w:r>
-        <w:t>October 20</w:t>
+        <w:t xml:space="preserve"> </w:t>
+      </w:r>
+      <w:r>
+        <w:t>deep</w:t>
+      </w:r>
+      <w:r>
+        <w:t xml:space="preserve"> cleaning</w:t>
+      </w:r>
+    </w:p>
+    <w:p>
+      <w:r>
+        <w:t>October 2</w:t>
+      </w:r>
+      <w:r>
+        <w:t>8</w:t>
       </w:r>
       <w:r>
         <w:rPr>
@@ -235,7 +244,169 @@
         </w:numPr>
       </w:pPr>
       <w:r>
+        <w:t xml:space="preserve">Need to revisit preprocessing steps. </w:t>
+      </w:r>
+      <w:r>
+        <w:t>Offensive stats have gone missing</w:t>
+      </w:r>
+    </w:p>
+    <w:p>
+      <w:r>
+        <w:t>October 30</w:t>
+      </w:r>
+      <w:r>
+        <w:rPr>
+          <w:vertAlign w:val="superscript"/>
+        </w:rPr>
+        <w:t>th</w:t>
+      </w:r>
+      <w:r>
+        <w:t xml:space="preserve"> </w:t>
+      </w:r>
+    </w:p>
+    <w:p>
+      <w:pPr>
+        <w:pStyle w:val="ListParagraph"/>
+        <w:numPr>
+          <w:ilvl w:val="0"/>
+          <w:numId w:val="2"/>
+        </w:numPr>
+      </w:pPr>
+      <w:r>
+        <w:t>Revisiting data cleaning to fix the offensive stats issue</w:t>
+      </w:r>
+    </w:p>
+    <w:p>
+      <w:pPr>
+        <w:pStyle w:val="ListParagraph"/>
+        <w:numPr>
+          <w:ilvl w:val="0"/>
+          <w:numId w:val="2"/>
+        </w:numPr>
+      </w:pPr>
+      <w:r>
         <w:t>Exploratory Data Analysis</w:t>
+      </w:r>
+    </w:p>
+    <w:p>
+      <w:r>
+        <w:t>November 5</w:t>
+      </w:r>
+      <w:r>
+        <w:rPr>
+          <w:vertAlign w:val="superscript"/>
+        </w:rPr>
+        <w:t>th</w:t>
+      </w:r>
+      <w:r>
+        <w:t xml:space="preserve"> </w:t>
+      </w:r>
+    </w:p>
+    <w:p>
+      <w:pPr>
+        <w:pStyle w:val="ListParagraph"/>
+        <w:numPr>
+          <w:ilvl w:val="0"/>
+          <w:numId w:val="3"/>
+        </w:numPr>
+      </w:pPr>
+      <w:r>
+        <w:t>Demo for client</w:t>
+      </w:r>
+    </w:p>
+    <w:p>
+      <w:r>
+        <w:t>November 12</w:t>
+      </w:r>
+      <w:r>
+        <w:rPr>
+          <w:vertAlign w:val="superscript"/>
+        </w:rPr>
+        <w:t>th</w:t>
+      </w:r>
+    </w:p>
+    <w:p>
+      <w:pPr>
+        <w:pStyle w:val="ListParagraph"/>
+        <w:numPr>
+          <w:ilvl w:val="0"/>
+          <w:numId w:val="3"/>
+        </w:numPr>
+      </w:pPr>
+      <w:r>
+        <w:t>The clients appreciated the direction of the app</w:t>
+      </w:r>
+    </w:p>
+    <w:p>
+      <w:pPr>
+        <w:pStyle w:val="ListParagraph"/>
+        <w:numPr>
+          <w:ilvl w:val="0"/>
+          <w:numId w:val="3"/>
+        </w:numPr>
+      </w:pPr>
+      <w:r>
+        <w:t>I fixed the offensive issue</w:t>
+      </w:r>
+    </w:p>
+    <w:p>
+      <w:pPr>
+        <w:pStyle w:val="ListParagraph"/>
+        <w:numPr>
+          <w:ilvl w:val="0"/>
+          <w:numId w:val="3"/>
+        </w:numPr>
+      </w:pPr>
+      <w:r>
+        <w:t>Handled the missing data</w:t>
+      </w:r>
+    </w:p>
+    <w:p>
+      <w:pPr>
+        <w:pStyle w:val="ListParagraph"/>
+        <w:numPr>
+          <w:ilvl w:val="0"/>
+          <w:numId w:val="3"/>
+        </w:numPr>
+      </w:pPr>
+      <w:r>
+        <w:lastRenderedPageBreak/>
+        <w:t>Handled the outliers</w:t>
+      </w:r>
+    </w:p>
+    <w:p>
+      <w:pPr>
+        <w:pStyle w:val="ListParagraph"/>
+        <w:numPr>
+          <w:ilvl w:val="0"/>
+          <w:numId w:val="3"/>
+        </w:numPr>
+      </w:pPr>
+      <w:r>
+        <w:t>Made copies of the data to train/test and deploy in the app</w:t>
+      </w:r>
+    </w:p>
+    <w:p>
+      <w:r>
+        <w:t>November 14</w:t>
+      </w:r>
+      <w:r>
+        <w:rPr>
+          <w:vertAlign w:val="superscript"/>
+        </w:rPr>
+        <w:t>th</w:t>
+      </w:r>
+    </w:p>
+    <w:p>
+      <w:pPr>
+        <w:pStyle w:val="ListParagraph"/>
+        <w:numPr>
+          <w:ilvl w:val="0"/>
+          <w:numId w:val="4"/>
+        </w:numPr>
+      </w:pPr>
+      <w:r>
+        <w:t>Clean the structure of the data</w:t>
       </w:r>
     </w:p>
     <w:sectPr>
@@ -251,6 +422,119 @@
 <file path=word/numbering.xml><?xml version="1.0" encoding="utf-8"?>
 <w:numbering xmlns:wpc="http://schemas.microsoft.com/office/word/2010/wordprocessingCanvas" xmlns:cx="http://schemas.microsoft.com/office/drawing/2014/chartex" xmlns:cx1="http://schemas.microsoft.com/office/drawing/2015/9/8/chartex" xmlns:cx2="http://schemas.microsoft.com/office/drawing/2015/10/21/chartex" xmlns:cx3="http://schemas.microsoft.com/office/drawing/2016/5/9/chartex" xmlns:cx4="http://schemas.microsoft.com/office/drawing/2016/5/10/chartex" xmlns:cx5="http://schemas.microsoft.com/office/drawing/2016/5/11/chartex" xmlns:cx6="http://schemas.microsoft.com/office/drawing/2016/5/12/chartex" xmlns:cx7="http://schemas.microsoft.com/office/drawing/2016/5/13/chartex" xmlns:cx8="http://schemas.microsoft.com/office/drawing/2016/5/14/chartex" xmlns:mc="http://schemas.openxmlformats.org/markup-compatibility/2006" xmlns:aink="http://schemas.microsoft.com/office/drawing/2016/ink" xmlns:am3d="http://schemas.microsoft.com/office/drawing/2017/model3d" xmlns:o="urn:schemas-microsoft-com:office:office" xmlns:oel="http://schemas.microsoft.com/office/2019/extlst" xmlns:r="http://schemas.openxmlformats.org/officeDocument/2006/relationships" xmlns:m="http://schemas.openxmlformats.org/officeDocument/2006/math" xmlns:v="urn:schemas-microsoft-com:vml" xmlns:wp14="http://schemas.microsoft.com/office/word/2010/wordprocessingDrawing" xmlns:wp="http://schemas.openxmlformats.org/drawingml/2006/wordprocessingDrawing" xmlns:w10="urn:schemas-microsoft-com:office:word" xmlns:w="http://schemas.openxmlformats.org/wordprocessingml/2006/main" xmlns:w14="http://schemas.microsoft.com/office/word/2010/wordml" xmlns:w15="http://schemas.microsoft.com/office/word/2012/wordml" xmlns:w16cex="http://schemas.microsoft.com/office/word/2018/wordml/cex" xmlns:w16cid="http://schemas.microsoft.com/office/word/2016/wordml/cid" xmlns:w16="http://schemas.microsoft.com/office/word/2018/wordml" xmlns:w16du="http://schemas.microsoft.com/office/word/2023/wordml/word16du" xmlns:w16sdtdh="http://schemas.microsoft.com/office/word/2020/wordml/sdtdatahash" xmlns:w16sdtfl="http://schemas.microsoft.com/office/word/2024/wordml/sdtformatlock" xmlns:w16se="http://schemas.microsoft.com/office/word/2015/wordml/symex" xmlns:wpg="http://schemas.microsoft.com/office/word/2010/wordprocessingGroup" xmlns:wpi="http://schemas.microsoft.com/office/word/2010/wordprocessingInk" xmlns:wne="http://schemas.microsoft.com/office/word/2006/wordml" xmlns:wps="http://schemas.microsoft.com/office/word/2010/wordprocessingShape" mc:Ignorable="w14 w15 w16se w16cid w16 w16cex w16sdtdh w16sdtfl w16du wp14">
   <w:abstractNum w:abstractNumId="0" w15:restartNumberingAfterBreak="0">
+    <w:nsid w:val="03127BB2"/>
+    <w:multiLevelType w:val="hybridMultilevel"/>
+    <w:tmpl w:val="715AE6C2"/>
+    <w:lvl w:ilvl="0" w:tplc="04090001">
+      <w:start w:val="1"/>
+      <w:numFmt w:val="bullet"/>
+      <w:lvlText w:val=""/>
+      <w:lvlJc w:val="left"/>
+      <w:pPr>
+        <w:ind w:left="720" w:hanging="360"/>
+      </w:pPr>
+      <w:rPr>
+        <w:rFonts w:ascii="Symbol" w:hAnsi="Symbol" w:hint="default"/>
+      </w:rPr>
+    </w:lvl>
+    <w:lvl w:ilvl="1" w:tplc="04090003" w:tentative="1">
+      <w:start w:val="1"/>
+      <w:numFmt w:val="bullet"/>
+      <w:lvlText w:val="o"/>
+      <w:lvlJc w:val="left"/>
+      <w:pPr>
+        <w:ind w:left="1440" w:hanging="360"/>
+      </w:pPr>
+      <w:rPr>
+        <w:rFonts w:ascii="Courier New" w:hAnsi="Courier New" w:cs="Courier New" w:hint="default"/>
+      </w:rPr>
+    </w:lvl>
+    <w:lvl w:ilvl="2" w:tplc="04090005" w:tentative="1">
+      <w:start w:val="1"/>
+      <w:numFmt w:val="bullet"/>
+      <w:lvlText w:val=""/>
+      <w:lvlJc w:val="left"/>
+      <w:pPr>
+        <w:ind w:left="2160" w:hanging="360"/>
+      </w:pPr>
+      <w:rPr>
+        <w:rFonts w:ascii="Wingdings" w:hAnsi="Wingdings" w:hint="default"/>
+      </w:rPr>
+    </w:lvl>
+    <w:lvl w:ilvl="3" w:tplc="04090001" w:tentative="1">
+      <w:start w:val="1"/>
+      <w:numFmt w:val="bullet"/>
+      <w:lvlText w:val=""/>
+      <w:lvlJc w:val="left"/>
+      <w:pPr>
+        <w:ind w:left="2880" w:hanging="360"/>
+      </w:pPr>
+      <w:rPr>
+        <w:rFonts w:ascii="Symbol" w:hAnsi="Symbol" w:hint="default"/>
+      </w:rPr>
+    </w:lvl>
+    <w:lvl w:ilvl="4" w:tplc="04090003" w:tentative="1">
+      <w:start w:val="1"/>
+      <w:numFmt w:val="bullet"/>
+      <w:lvlText w:val="o"/>
+      <w:lvlJc w:val="left"/>
+      <w:pPr>
+        <w:ind w:left="3600" w:hanging="360"/>
+      </w:pPr>
+      <w:rPr>
+        <w:rFonts w:ascii="Courier New" w:hAnsi="Courier New" w:cs="Courier New" w:hint="default"/>
+      </w:rPr>
+    </w:lvl>
+    <w:lvl w:ilvl="5" w:tplc="04090005" w:tentative="1">
+      <w:start w:val="1"/>
+      <w:numFmt w:val="bullet"/>
+      <w:lvlText w:val=""/>
+      <w:lvlJc w:val="left"/>
+      <w:pPr>
+        <w:ind w:left="4320" w:hanging="360"/>
+      </w:pPr>
+      <w:rPr>
+        <w:rFonts w:ascii="Wingdings" w:hAnsi="Wingdings" w:hint="default"/>
+      </w:rPr>
+    </w:lvl>
+    <w:lvl w:ilvl="6" w:tplc="04090001" w:tentative="1">
+      <w:start w:val="1"/>
+      <w:numFmt w:val="bullet"/>
+      <w:lvlText w:val=""/>
+      <w:lvlJc w:val="left"/>
+      <w:pPr>
+        <w:ind w:left="5040" w:hanging="360"/>
+      </w:pPr>
+      <w:rPr>
+        <w:rFonts w:ascii="Symbol" w:hAnsi="Symbol" w:hint="default"/>
+      </w:rPr>
+    </w:lvl>
+    <w:lvl w:ilvl="7" w:tplc="04090003" w:tentative="1">
+      <w:start w:val="1"/>
+      <w:numFmt w:val="bullet"/>
+      <w:lvlText w:val="o"/>
+      <w:lvlJc w:val="left"/>
+      <w:pPr>
+        <w:ind w:left="5760" w:hanging="360"/>
+      </w:pPr>
+      <w:rPr>
+        <w:rFonts w:ascii="Courier New" w:hAnsi="Courier New" w:cs="Courier New" w:hint="default"/>
+      </w:rPr>
+    </w:lvl>
+    <w:lvl w:ilvl="8" w:tplc="04090005" w:tentative="1">
+      <w:start w:val="1"/>
+      <w:numFmt w:val="bullet"/>
+      <w:lvlText w:val=""/>
+      <w:lvlJc w:val="left"/>
+      <w:pPr>
+        <w:ind w:left="6480" w:hanging="360"/>
+      </w:pPr>
+      <w:rPr>
+        <w:rFonts w:ascii="Wingdings" w:hAnsi="Wingdings" w:hint="default"/>
+      </w:rPr>
+    </w:lvl>
+  </w:abstractNum>
+  <w:abstractNum w:abstractNumId="1" w15:restartNumberingAfterBreak="0">
     <w:nsid w:val="1AF97553"/>
     <w:multiLevelType w:val="hybridMultilevel"/>
     <w:tmpl w:val="9DCC41E2"/>
@@ -363,7 +647,120 @@
       </w:rPr>
     </w:lvl>
   </w:abstractNum>
-  <w:abstractNum w:abstractNumId="1" w15:restartNumberingAfterBreak="0">
+  <w:abstractNum w:abstractNumId="2" w15:restartNumberingAfterBreak="0">
+    <w:nsid w:val="3DA76484"/>
+    <w:multiLevelType w:val="hybridMultilevel"/>
+    <w:tmpl w:val="31E2F4EC"/>
+    <w:lvl w:ilvl="0" w:tplc="04090001">
+      <w:start w:val="1"/>
+      <w:numFmt w:val="bullet"/>
+      <w:lvlText w:val=""/>
+      <w:lvlJc w:val="left"/>
+      <w:pPr>
+        <w:ind w:left="720" w:hanging="360"/>
+      </w:pPr>
+      <w:rPr>
+        <w:rFonts w:ascii="Symbol" w:hAnsi="Symbol" w:hint="default"/>
+      </w:rPr>
+    </w:lvl>
+    <w:lvl w:ilvl="1" w:tplc="04090003" w:tentative="1">
+      <w:start w:val="1"/>
+      <w:numFmt w:val="bullet"/>
+      <w:lvlText w:val="o"/>
+      <w:lvlJc w:val="left"/>
+      <w:pPr>
+        <w:ind w:left="1440" w:hanging="360"/>
+      </w:pPr>
+      <w:rPr>
+        <w:rFonts w:ascii="Courier New" w:hAnsi="Courier New" w:cs="Courier New" w:hint="default"/>
+      </w:rPr>
+    </w:lvl>
+    <w:lvl w:ilvl="2" w:tplc="04090005" w:tentative="1">
+      <w:start w:val="1"/>
+      <w:numFmt w:val="bullet"/>
+      <w:lvlText w:val=""/>
+      <w:lvlJc w:val="left"/>
+      <w:pPr>
+        <w:ind w:left="2160" w:hanging="360"/>
+      </w:pPr>
+      <w:rPr>
+        <w:rFonts w:ascii="Wingdings" w:hAnsi="Wingdings" w:hint="default"/>
+      </w:rPr>
+    </w:lvl>
+    <w:lvl w:ilvl="3" w:tplc="04090001" w:tentative="1">
+      <w:start w:val="1"/>
+      <w:numFmt w:val="bullet"/>
+      <w:lvlText w:val=""/>
+      <w:lvlJc w:val="left"/>
+      <w:pPr>
+        <w:ind w:left="2880" w:hanging="360"/>
+      </w:pPr>
+      <w:rPr>
+        <w:rFonts w:ascii="Symbol" w:hAnsi="Symbol" w:hint="default"/>
+      </w:rPr>
+    </w:lvl>
+    <w:lvl w:ilvl="4" w:tplc="04090003" w:tentative="1">
+      <w:start w:val="1"/>
+      <w:numFmt w:val="bullet"/>
+      <w:lvlText w:val="o"/>
+      <w:lvlJc w:val="left"/>
+      <w:pPr>
+        <w:ind w:left="3600" w:hanging="360"/>
+      </w:pPr>
+      <w:rPr>
+        <w:rFonts w:ascii="Courier New" w:hAnsi="Courier New" w:cs="Courier New" w:hint="default"/>
+      </w:rPr>
+    </w:lvl>
+    <w:lvl w:ilvl="5" w:tplc="04090005" w:tentative="1">
+      <w:start w:val="1"/>
+      <w:numFmt w:val="bullet"/>
+      <w:lvlText w:val=""/>
+      <w:lvlJc w:val="left"/>
+      <w:pPr>
+        <w:ind w:left="4320" w:hanging="360"/>
+      </w:pPr>
+      <w:rPr>
+        <w:rFonts w:ascii="Wingdings" w:hAnsi="Wingdings" w:hint="default"/>
+      </w:rPr>
+    </w:lvl>
+    <w:lvl w:ilvl="6" w:tplc="04090001" w:tentative="1">
+      <w:start w:val="1"/>
+      <w:numFmt w:val="bullet"/>
+      <w:lvlText w:val=""/>
+      <w:lvlJc w:val="left"/>
+      <w:pPr>
+        <w:ind w:left="5040" w:hanging="360"/>
+      </w:pPr>
+      <w:rPr>
+        <w:rFonts w:ascii="Symbol" w:hAnsi="Symbol" w:hint="default"/>
+      </w:rPr>
+    </w:lvl>
+    <w:lvl w:ilvl="7" w:tplc="04090003" w:tentative="1">
+      <w:start w:val="1"/>
+      <w:numFmt w:val="bullet"/>
+      <w:lvlText w:val="o"/>
+      <w:lvlJc w:val="left"/>
+      <w:pPr>
+        <w:ind w:left="5760" w:hanging="360"/>
+      </w:pPr>
+      <w:rPr>
+        <w:rFonts w:ascii="Courier New" w:hAnsi="Courier New" w:cs="Courier New" w:hint="default"/>
+      </w:rPr>
+    </w:lvl>
+    <w:lvl w:ilvl="8" w:tplc="04090005" w:tentative="1">
+      <w:start w:val="1"/>
+      <w:numFmt w:val="bullet"/>
+      <w:lvlText w:val=""/>
+      <w:lvlJc w:val="left"/>
+      <w:pPr>
+        <w:ind w:left="6480" w:hanging="360"/>
+      </w:pPr>
+      <w:rPr>
+        <w:rFonts w:ascii="Wingdings" w:hAnsi="Wingdings" w:hint="default"/>
+      </w:rPr>
+    </w:lvl>
+  </w:abstractNum>
+  <w:abstractNum w:abstractNumId="3" w15:restartNumberingAfterBreak="0">
     <w:nsid w:val="43490DBA"/>
     <w:multiLevelType w:val="hybridMultilevel"/>
     <w:tmpl w:val="A394DADC"/>
@@ -477,9 +874,15 @@
     </w:lvl>
   </w:abstractNum>
   <w:num w:numId="1" w16cid:durableId="1246958317">
+    <w:abstractNumId w:val="3"/>
+  </w:num>
+  <w:num w:numId="2" w16cid:durableId="1569732988">
     <w:abstractNumId w:val="1"/>
   </w:num>
-  <w:num w:numId="2" w16cid:durableId="1569732988">
+  <w:num w:numId="3" w16cid:durableId="1175654285">
+    <w:abstractNumId w:val="2"/>
+  </w:num>
+  <w:num w:numId="4" w16cid:durableId="128406539">
     <w:abstractNumId w:val="0"/>
   </w:num>
 </w:numbering>

</xml_diff>

<commit_message>
updating plan for the app
</commit_message>
<xml_diff>
--- a/Documents/Revisiting the app.docx
+++ b/Documents/Revisiting the app.docx
@@ -407,6 +407,184 @@
       </w:pPr>
       <w:r>
         <w:t>Clean the structure of the data</w:t>
+      </w:r>
+    </w:p>
+    <w:p>
+      <w:r>
+        <w:t>December 25</w:t>
+      </w:r>
+      <w:r>
+        <w:rPr>
+          <w:vertAlign w:val="superscript"/>
+        </w:rPr>
+        <w:t>th</w:t>
+      </w:r>
+    </w:p>
+    <w:p>
+      <w:pPr>
+        <w:pStyle w:val="ListParagraph"/>
+        <w:numPr>
+          <w:ilvl w:val="0"/>
+          <w:numId w:val="4"/>
+        </w:numPr>
+      </w:pPr>
+      <w:r>
+        <w:t>I took a long break from developing this app, so I am re-famil</w:t>
+      </w:r>
+      <w:r>
+        <w:t>i</w:t>
+      </w:r>
+      <w:r>
+        <w:t xml:space="preserve">arizing myself with the app and </w:t>
+      </w:r>
+      <w:proofErr w:type="gramStart"/>
+      <w:r>
+        <w:t>making a plan</w:t>
+      </w:r>
+      <w:proofErr w:type="gramEnd"/>
+      <w:r>
+        <w:t xml:space="preserve"> to complete the app.</w:t>
+      </w:r>
+    </w:p>
+    <w:p/>
+    <w:p>
+      <w:r>
+        <w:t>Next steps</w:t>
+      </w:r>
+    </w:p>
+    <w:p>
+      <w:pPr>
+        <w:pStyle w:val="ListParagraph"/>
+        <w:numPr>
+          <w:ilvl w:val="0"/>
+          <w:numId w:val="4"/>
+        </w:numPr>
+      </w:pPr>
+      <w:r>
+        <w:t>Structuring the data: ensuring variable types and names are correct</w:t>
+      </w:r>
+    </w:p>
+    <w:p>
+      <w:pPr>
+        <w:pStyle w:val="ListParagraph"/>
+        <w:numPr>
+          <w:ilvl w:val="0"/>
+          <w:numId w:val="4"/>
+        </w:numPr>
+      </w:pPr>
+      <w:r>
+        <w:t>Feature engineering</w:t>
+      </w:r>
+    </w:p>
+    <w:p>
+      <w:pPr>
+        <w:pStyle w:val="ListParagraph"/>
+        <w:numPr>
+          <w:ilvl w:val="1"/>
+          <w:numId w:val="4"/>
+        </w:numPr>
+      </w:pPr>
+      <w:r>
+        <w:t>off the top of my head</w:t>
+      </w:r>
+      <w:r>
+        <w:t>,</w:t>
+      </w:r>
+      <w:r>
+        <w:t xml:space="preserve"> </w:t>
+      </w:r>
+      <w:r>
+        <w:t>I</w:t>
+      </w:r>
+      <w:r>
+        <w:t xml:space="preserve"> am thinking about goals per 90 min</w:t>
+      </w:r>
+      <w:r>
+        <w:t>utes</w:t>
+      </w:r>
+      <w:r>
+        <w:t xml:space="preserve"> and assist</w:t>
+      </w:r>
+      <w:r>
+        <w:t>s</w:t>
+      </w:r>
+      <w:r>
+        <w:t xml:space="preserve"> per 90 minutes. </w:t>
+      </w:r>
+      <w:r>
+        <w:t>A</w:t>
+      </w:r>
+      <w:r>
+        <w:t>s we move forward</w:t>
+      </w:r>
+      <w:r>
+        <w:t>,</w:t>
+      </w:r>
+      <w:r>
+        <w:t xml:space="preserve"> we will see what else comes to mind</w:t>
+      </w:r>
+    </w:p>
+    <w:p>
+      <w:pPr>
+        <w:pStyle w:val="ListParagraph"/>
+        <w:numPr>
+          <w:ilvl w:val="0"/>
+          <w:numId w:val="4"/>
+        </w:numPr>
+      </w:pPr>
+      <w:r>
+        <w:t>EDA</w:t>
+      </w:r>
+    </w:p>
+    <w:p>
+      <w:pPr>
+        <w:pStyle w:val="ListParagraph"/>
+        <w:numPr>
+          <w:ilvl w:val="1"/>
+          <w:numId w:val="4"/>
+        </w:numPr>
+      </w:pPr>
+      <w:r>
+        <w:t>Explore correlations &amp; distributions</w:t>
+      </w:r>
+    </w:p>
+    <w:p>
+      <w:pPr>
+        <w:pStyle w:val="ListParagraph"/>
+        <w:numPr>
+          <w:ilvl w:val="0"/>
+          <w:numId w:val="4"/>
+        </w:numPr>
+      </w:pPr>
+      <w:r>
+        <w:t>Modeling</w:t>
+      </w:r>
+    </w:p>
+    <w:p>
+      <w:pPr>
+        <w:pStyle w:val="ListParagraph"/>
+        <w:numPr>
+          <w:ilvl w:val="1"/>
+          <w:numId w:val="4"/>
+        </w:numPr>
+      </w:pPr>
+      <w:r>
+        <w:t>Use a standard regression as a baseline and go from there</w:t>
+      </w:r>
+    </w:p>
+    <w:p>
+      <w:pPr>
+        <w:pStyle w:val="ListParagraph"/>
+        <w:numPr>
+          <w:ilvl w:val="0"/>
+          <w:numId w:val="4"/>
+        </w:numPr>
+      </w:pPr>
+      <w:r>
+        <w:t>App Development</w:t>
+      </w:r>
+      <w:r>
+        <w:t xml:space="preserve">/Dissemination </w:t>
       </w:r>
     </w:p>
     <w:sectPr>
@@ -424,7 +602,7 @@
   <w:abstractNum w:abstractNumId="0" w15:restartNumberingAfterBreak="0">
     <w:nsid w:val="03127BB2"/>
     <w:multiLevelType w:val="hybridMultilevel"/>
-    <w:tmpl w:val="715AE6C2"/>
+    <w:tmpl w:val="8A601A78"/>
     <w:lvl w:ilvl="0" w:tplc="04090001">
       <w:start w:val="1"/>
       <w:numFmt w:val="bullet"/>
@@ -437,7 +615,7 @@
         <w:rFonts w:ascii="Symbol" w:hAnsi="Symbol" w:hint="default"/>
       </w:rPr>
     </w:lvl>
-    <w:lvl w:ilvl="1" w:tplc="04090003" w:tentative="1">
+    <w:lvl w:ilvl="1" w:tplc="04090003">
       <w:start w:val="1"/>
       <w:numFmt w:val="bullet"/>
       <w:lvlText w:val="o"/>

</xml_diff>

<commit_message>
started modeling with basline linear model
</commit_message>
<xml_diff>
--- a/Documents/Revisiting the app.docx
+++ b/Documents/Revisiting the app.docx
@@ -524,37 +524,28 @@
         </w:numPr>
       </w:pPr>
       <w:r>
-        <w:t>More EDA</w:t>
+        <w:t>Completed</w:t>
+      </w:r>
+      <w:r>
+        <w:t xml:space="preserve"> EDA</w:t>
+      </w:r>
+    </w:p>
+    <w:p>
+      <w:pPr>
+        <w:pStyle w:val="ListParagraph"/>
+        <w:numPr>
+          <w:ilvl w:val="0"/>
+          <w:numId w:val="5"/>
+        </w:numPr>
+      </w:pPr>
+      <w:r>
+        <w:t>Started modeling</w:t>
       </w:r>
     </w:p>
     <w:p/>
     <w:p>
       <w:r>
         <w:t>Next steps</w:t>
-      </w:r>
-    </w:p>
-    <w:p>
-      <w:pPr>
-        <w:pStyle w:val="ListParagraph"/>
-        <w:numPr>
-          <w:ilvl w:val="0"/>
-          <w:numId w:val="4"/>
-        </w:numPr>
-      </w:pPr>
-      <w:r>
-        <w:t>EDA</w:t>
-      </w:r>
-    </w:p>
-    <w:p>
-      <w:pPr>
-        <w:pStyle w:val="ListParagraph"/>
-        <w:numPr>
-          <w:ilvl w:val="1"/>
-          <w:numId w:val="4"/>
-        </w:numPr>
-      </w:pPr>
-      <w:r>
-        <w:t>Explore correlations &amp; distributions</w:t>
       </w:r>
     </w:p>
     <w:p>

</xml_diff>

<commit_message>
defined evaluation metics that i will be prioritizing
</commit_message>
<xml_diff>
--- a/Documents/Revisiting the app.docx
+++ b/Documents/Revisiting the app.docx
@@ -540,6 +540,41 @@
       </w:pPr>
       <w:r>
         <w:t>Started modeling</w:t>
+      </w:r>
+    </w:p>
+    <w:p>
+      <w:pPr>
+        <w:pStyle w:val="ListParagraph"/>
+        <w:numPr>
+          <w:ilvl w:val="1"/>
+          <w:numId w:val="5"/>
+        </w:numPr>
+      </w:pPr>
+      <w:r>
+        <w:t>Got a baseline linear model. I already gotten it to 0.58 R-squared. The previous app had 0.27 R-squared so that is already an improvement.</w:t>
+      </w:r>
+    </w:p>
+    <w:p>
+      <w:r>
+        <w:t>January 5</w:t>
+      </w:r>
+      <w:r>
+        <w:rPr>
+          <w:vertAlign w:val="superscript"/>
+        </w:rPr>
+        <w:t>th</w:t>
+      </w:r>
+    </w:p>
+    <w:p>
+      <w:pPr>
+        <w:pStyle w:val="ListParagraph"/>
+        <w:numPr>
+          <w:ilvl w:val="0"/>
+          <w:numId w:val="6"/>
+        </w:numPr>
+      </w:pPr>
+      <w:r>
+        <w:t>I have a baseline linear regression model with 0.58 R-squared.</w:t>
       </w:r>
     </w:p>
     <w:p/>
@@ -936,6 +971,119 @@
     </w:lvl>
   </w:abstractNum>
   <w:abstractNum w:abstractNumId="3" w15:restartNumberingAfterBreak="0">
+    <w:nsid w:val="432A56C4"/>
+    <w:multiLevelType w:val="hybridMultilevel"/>
+    <w:tmpl w:val="DB721F3C"/>
+    <w:lvl w:ilvl="0" w:tplc="04090001">
+      <w:start w:val="1"/>
+      <w:numFmt w:val="bullet"/>
+      <w:lvlText w:val=""/>
+      <w:lvlJc w:val="left"/>
+      <w:pPr>
+        <w:ind w:left="720" w:hanging="360"/>
+      </w:pPr>
+      <w:rPr>
+        <w:rFonts w:ascii="Symbol" w:hAnsi="Symbol" w:hint="default"/>
+      </w:rPr>
+    </w:lvl>
+    <w:lvl w:ilvl="1" w:tplc="04090003" w:tentative="1">
+      <w:start w:val="1"/>
+      <w:numFmt w:val="bullet"/>
+      <w:lvlText w:val="o"/>
+      <w:lvlJc w:val="left"/>
+      <w:pPr>
+        <w:ind w:left="1440" w:hanging="360"/>
+      </w:pPr>
+      <w:rPr>
+        <w:rFonts w:ascii="Courier New" w:hAnsi="Courier New" w:cs="Courier New" w:hint="default"/>
+      </w:rPr>
+    </w:lvl>
+    <w:lvl w:ilvl="2" w:tplc="04090005" w:tentative="1">
+      <w:start w:val="1"/>
+      <w:numFmt w:val="bullet"/>
+      <w:lvlText w:val=""/>
+      <w:lvlJc w:val="left"/>
+      <w:pPr>
+        <w:ind w:left="2160" w:hanging="360"/>
+      </w:pPr>
+      <w:rPr>
+        <w:rFonts w:ascii="Wingdings" w:hAnsi="Wingdings" w:hint="default"/>
+      </w:rPr>
+    </w:lvl>
+    <w:lvl w:ilvl="3" w:tplc="04090001" w:tentative="1">
+      <w:start w:val="1"/>
+      <w:numFmt w:val="bullet"/>
+      <w:lvlText w:val=""/>
+      <w:lvlJc w:val="left"/>
+      <w:pPr>
+        <w:ind w:left="2880" w:hanging="360"/>
+      </w:pPr>
+      <w:rPr>
+        <w:rFonts w:ascii="Symbol" w:hAnsi="Symbol" w:hint="default"/>
+      </w:rPr>
+    </w:lvl>
+    <w:lvl w:ilvl="4" w:tplc="04090003" w:tentative="1">
+      <w:start w:val="1"/>
+      <w:numFmt w:val="bullet"/>
+      <w:lvlText w:val="o"/>
+      <w:lvlJc w:val="left"/>
+      <w:pPr>
+        <w:ind w:left="3600" w:hanging="360"/>
+      </w:pPr>
+      <w:rPr>
+        <w:rFonts w:ascii="Courier New" w:hAnsi="Courier New" w:cs="Courier New" w:hint="default"/>
+      </w:rPr>
+    </w:lvl>
+    <w:lvl w:ilvl="5" w:tplc="04090005" w:tentative="1">
+      <w:start w:val="1"/>
+      <w:numFmt w:val="bullet"/>
+      <w:lvlText w:val=""/>
+      <w:lvlJc w:val="left"/>
+      <w:pPr>
+        <w:ind w:left="4320" w:hanging="360"/>
+      </w:pPr>
+      <w:rPr>
+        <w:rFonts w:ascii="Wingdings" w:hAnsi="Wingdings" w:hint="default"/>
+      </w:rPr>
+    </w:lvl>
+    <w:lvl w:ilvl="6" w:tplc="04090001" w:tentative="1">
+      <w:start w:val="1"/>
+      <w:numFmt w:val="bullet"/>
+      <w:lvlText w:val=""/>
+      <w:lvlJc w:val="left"/>
+      <w:pPr>
+        <w:ind w:left="5040" w:hanging="360"/>
+      </w:pPr>
+      <w:rPr>
+        <w:rFonts w:ascii="Symbol" w:hAnsi="Symbol" w:hint="default"/>
+      </w:rPr>
+    </w:lvl>
+    <w:lvl w:ilvl="7" w:tplc="04090003" w:tentative="1">
+      <w:start w:val="1"/>
+      <w:numFmt w:val="bullet"/>
+      <w:lvlText w:val="o"/>
+      <w:lvlJc w:val="left"/>
+      <w:pPr>
+        <w:ind w:left="5760" w:hanging="360"/>
+      </w:pPr>
+      <w:rPr>
+        <w:rFonts w:ascii="Courier New" w:hAnsi="Courier New" w:cs="Courier New" w:hint="default"/>
+      </w:rPr>
+    </w:lvl>
+    <w:lvl w:ilvl="8" w:tplc="04090005" w:tentative="1">
+      <w:start w:val="1"/>
+      <w:numFmt w:val="bullet"/>
+      <w:lvlText w:val=""/>
+      <w:lvlJc w:val="left"/>
+      <w:pPr>
+        <w:ind w:left="6480" w:hanging="360"/>
+      </w:pPr>
+      <w:rPr>
+        <w:rFonts w:ascii="Wingdings" w:hAnsi="Wingdings" w:hint="default"/>
+      </w:rPr>
+    </w:lvl>
+  </w:abstractNum>
+  <w:abstractNum w:abstractNumId="4" w15:restartNumberingAfterBreak="0">
     <w:nsid w:val="43490DBA"/>
     <w:multiLevelType w:val="hybridMultilevel"/>
     <w:tmpl w:val="A394DADC"/>
@@ -1048,7 +1196,7 @@
       </w:rPr>
     </w:lvl>
   </w:abstractNum>
-  <w:abstractNum w:abstractNumId="4" w15:restartNumberingAfterBreak="0">
+  <w:abstractNum w:abstractNumId="5" w15:restartNumberingAfterBreak="0">
     <w:nsid w:val="6A841DFA"/>
     <w:multiLevelType w:val="hybridMultilevel"/>
     <w:tmpl w:val="6EECE4BA"/>
@@ -1064,7 +1212,7 @@
         <w:rFonts w:ascii="Symbol" w:hAnsi="Symbol" w:hint="default"/>
       </w:rPr>
     </w:lvl>
-    <w:lvl w:ilvl="1" w:tplc="04090003" w:tentative="1">
+    <w:lvl w:ilvl="1" w:tplc="04090003">
       <w:start w:val="1"/>
       <w:numFmt w:val="bullet"/>
       <w:lvlText w:val="o"/>
@@ -1162,7 +1310,7 @@
     </w:lvl>
   </w:abstractNum>
   <w:num w:numId="1" w16cid:durableId="1246958317">
-    <w:abstractNumId w:val="3"/>
+    <w:abstractNumId w:val="4"/>
   </w:num>
   <w:num w:numId="2" w16cid:durableId="1569732988">
     <w:abstractNumId w:val="1"/>
@@ -1174,7 +1322,10 @@
     <w:abstractNumId w:val="0"/>
   </w:num>
   <w:num w:numId="5" w16cid:durableId="741103874">
-    <w:abstractNumId w:val="4"/>
+    <w:abstractNumId w:val="5"/>
+  </w:num>
+  <w:num w:numId="6" w16cid:durableId="574781035">
+    <w:abstractNumId w:val="3"/>
   </w:num>
 </w:numbering>
 </file>

</xml_diff>

<commit_message>
modeling using random forest and lasso
</commit_message>
<xml_diff>
--- a/Documents/Revisiting the app.docx
+++ b/Documents/Revisiting the app.docx
@@ -575,6 +575,41 @@
       </w:pPr>
       <w:r>
         <w:t>I have a baseline linear regression model with 0.58 R-squared.</w:t>
+      </w:r>
+    </w:p>
+    <w:p>
+      <w:r>
+        <w:t>January 6</w:t>
+      </w:r>
+      <w:r>
+        <w:rPr>
+          <w:vertAlign w:val="superscript"/>
+        </w:rPr>
+        <w:t>th</w:t>
+      </w:r>
+    </w:p>
+    <w:p>
+      <w:pPr>
+        <w:pStyle w:val="ListParagraph"/>
+        <w:numPr>
+          <w:ilvl w:val="0"/>
+          <w:numId w:val="6"/>
+        </w:numPr>
+      </w:pPr>
+      <w:r>
+        <w:t>Tune the Random Forest model</w:t>
+      </w:r>
+    </w:p>
+    <w:p>
+      <w:pPr>
+        <w:pStyle w:val="ListParagraph"/>
+        <w:numPr>
+          <w:ilvl w:val="0"/>
+          <w:numId w:val="6"/>
+        </w:numPr>
+      </w:pPr>
+      <w:r>
+        <w:t>Model using Lasso regression</w:t>
       </w:r>
     </w:p>
     <w:p/>
@@ -973,7 +1008,7 @@
   <w:abstractNum w:abstractNumId="3" w15:restartNumberingAfterBreak="0">
     <w:nsid w:val="432A56C4"/>
     <w:multiLevelType w:val="hybridMultilevel"/>
-    <w:tmpl w:val="DB721F3C"/>
+    <w:tmpl w:val="45C2ABDE"/>
     <w:lvl w:ilvl="0" w:tplc="04090001">
       <w:start w:val="1"/>
       <w:numFmt w:val="bullet"/>

</xml_diff>

<commit_message>
about to start updating the shiny app
</commit_message>
<xml_diff>
--- a/Documents/Revisiting the app.docx
+++ b/Documents/Revisiting the app.docx
@@ -612,46 +612,42 @@
         <w:t>Model using Lasso regression</w:t>
       </w:r>
     </w:p>
-    <w:p/>
-    <w:p>
-      <w:r>
-        <w:t>Next steps</w:t>
-      </w:r>
-    </w:p>
-    <w:p>
-      <w:pPr>
-        <w:pStyle w:val="ListParagraph"/>
-        <w:numPr>
-          <w:ilvl w:val="0"/>
-          <w:numId w:val="4"/>
-        </w:numPr>
-      </w:pPr>
-      <w:r>
-        <w:t>Modeling</w:t>
-      </w:r>
-    </w:p>
-    <w:p>
-      <w:pPr>
-        <w:pStyle w:val="ListParagraph"/>
-        <w:numPr>
-          <w:ilvl w:val="1"/>
-          <w:numId w:val="4"/>
-        </w:numPr>
-      </w:pPr>
-      <w:r>
-        <w:t>Use a standard regression as a baseline and go from there</w:t>
-      </w:r>
-    </w:p>
-    <w:p>
-      <w:pPr>
-        <w:pStyle w:val="ListParagraph"/>
-        <w:numPr>
-          <w:ilvl w:val="0"/>
-          <w:numId w:val="4"/>
-        </w:numPr>
-      </w:pPr>
-      <w:r>
-        <w:t xml:space="preserve">App Development/Dissemination </w:t>
+    <w:p>
+      <w:pPr>
+        <w:pStyle w:val="ListParagraph"/>
+        <w:numPr>
+          <w:ilvl w:val="0"/>
+          <w:numId w:val="6"/>
+        </w:numPr>
+      </w:pPr>
+      <w:r>
+        <w:t>Completed modeling</w:t>
+      </w:r>
+    </w:p>
+    <w:p>
+      <w:r>
+        <w:t>January 8</w:t>
+      </w:r>
+      <w:r>
+        <w:rPr>
+          <w:vertAlign w:val="superscript"/>
+        </w:rPr>
+        <w:t>th</w:t>
+      </w:r>
+    </w:p>
+    <w:p>
+      <w:pPr>
+        <w:pStyle w:val="ListParagraph"/>
+        <w:numPr>
+          <w:ilvl w:val="0"/>
+          <w:numId w:val="7"/>
+        </w:numPr>
+      </w:pPr>
+      <w:r>
+        <w:t>Working on UI/UX</w:t>
+      </w:r>
+      <w:r>
+        <w:t xml:space="preserve"> </w:t>
       </w:r>
     </w:p>
     <w:sectPr>
@@ -893,6 +889,119 @@
     </w:lvl>
   </w:abstractNum>
   <w:abstractNum w:abstractNumId="2" w15:restartNumberingAfterBreak="0">
+    <w:nsid w:val="282558A4"/>
+    <w:multiLevelType w:val="hybridMultilevel"/>
+    <w:tmpl w:val="A25C2CAE"/>
+    <w:lvl w:ilvl="0" w:tplc="04090001">
+      <w:start w:val="1"/>
+      <w:numFmt w:val="bullet"/>
+      <w:lvlText w:val=""/>
+      <w:lvlJc w:val="left"/>
+      <w:pPr>
+        <w:ind w:left="720" w:hanging="360"/>
+      </w:pPr>
+      <w:rPr>
+        <w:rFonts w:ascii="Symbol" w:hAnsi="Symbol" w:hint="default"/>
+      </w:rPr>
+    </w:lvl>
+    <w:lvl w:ilvl="1" w:tplc="04090003" w:tentative="1">
+      <w:start w:val="1"/>
+      <w:numFmt w:val="bullet"/>
+      <w:lvlText w:val="o"/>
+      <w:lvlJc w:val="left"/>
+      <w:pPr>
+        <w:ind w:left="1440" w:hanging="360"/>
+      </w:pPr>
+      <w:rPr>
+        <w:rFonts w:ascii="Courier New" w:hAnsi="Courier New" w:cs="Courier New" w:hint="default"/>
+      </w:rPr>
+    </w:lvl>
+    <w:lvl w:ilvl="2" w:tplc="04090005" w:tentative="1">
+      <w:start w:val="1"/>
+      <w:numFmt w:val="bullet"/>
+      <w:lvlText w:val=""/>
+      <w:lvlJc w:val="left"/>
+      <w:pPr>
+        <w:ind w:left="2160" w:hanging="360"/>
+      </w:pPr>
+      <w:rPr>
+        <w:rFonts w:ascii="Wingdings" w:hAnsi="Wingdings" w:hint="default"/>
+      </w:rPr>
+    </w:lvl>
+    <w:lvl w:ilvl="3" w:tplc="04090001" w:tentative="1">
+      <w:start w:val="1"/>
+      <w:numFmt w:val="bullet"/>
+      <w:lvlText w:val=""/>
+      <w:lvlJc w:val="left"/>
+      <w:pPr>
+        <w:ind w:left="2880" w:hanging="360"/>
+      </w:pPr>
+      <w:rPr>
+        <w:rFonts w:ascii="Symbol" w:hAnsi="Symbol" w:hint="default"/>
+      </w:rPr>
+    </w:lvl>
+    <w:lvl w:ilvl="4" w:tplc="04090003" w:tentative="1">
+      <w:start w:val="1"/>
+      <w:numFmt w:val="bullet"/>
+      <w:lvlText w:val="o"/>
+      <w:lvlJc w:val="left"/>
+      <w:pPr>
+        <w:ind w:left="3600" w:hanging="360"/>
+      </w:pPr>
+      <w:rPr>
+        <w:rFonts w:ascii="Courier New" w:hAnsi="Courier New" w:cs="Courier New" w:hint="default"/>
+      </w:rPr>
+    </w:lvl>
+    <w:lvl w:ilvl="5" w:tplc="04090005" w:tentative="1">
+      <w:start w:val="1"/>
+      <w:numFmt w:val="bullet"/>
+      <w:lvlText w:val=""/>
+      <w:lvlJc w:val="left"/>
+      <w:pPr>
+        <w:ind w:left="4320" w:hanging="360"/>
+      </w:pPr>
+      <w:rPr>
+        <w:rFonts w:ascii="Wingdings" w:hAnsi="Wingdings" w:hint="default"/>
+      </w:rPr>
+    </w:lvl>
+    <w:lvl w:ilvl="6" w:tplc="04090001" w:tentative="1">
+      <w:start w:val="1"/>
+      <w:numFmt w:val="bullet"/>
+      <w:lvlText w:val=""/>
+      <w:lvlJc w:val="left"/>
+      <w:pPr>
+        <w:ind w:left="5040" w:hanging="360"/>
+      </w:pPr>
+      <w:rPr>
+        <w:rFonts w:ascii="Symbol" w:hAnsi="Symbol" w:hint="default"/>
+      </w:rPr>
+    </w:lvl>
+    <w:lvl w:ilvl="7" w:tplc="04090003" w:tentative="1">
+      <w:start w:val="1"/>
+      <w:numFmt w:val="bullet"/>
+      <w:lvlText w:val="o"/>
+      <w:lvlJc w:val="left"/>
+      <w:pPr>
+        <w:ind w:left="5760" w:hanging="360"/>
+      </w:pPr>
+      <w:rPr>
+        <w:rFonts w:ascii="Courier New" w:hAnsi="Courier New" w:cs="Courier New" w:hint="default"/>
+      </w:rPr>
+    </w:lvl>
+    <w:lvl w:ilvl="8" w:tplc="04090005" w:tentative="1">
+      <w:start w:val="1"/>
+      <w:numFmt w:val="bullet"/>
+      <w:lvlText w:val=""/>
+      <w:lvlJc w:val="left"/>
+      <w:pPr>
+        <w:ind w:left="6480" w:hanging="360"/>
+      </w:pPr>
+      <w:rPr>
+        <w:rFonts w:ascii="Wingdings" w:hAnsi="Wingdings" w:hint="default"/>
+      </w:rPr>
+    </w:lvl>
+  </w:abstractNum>
+  <w:abstractNum w:abstractNumId="3" w15:restartNumberingAfterBreak="0">
     <w:nsid w:val="3DA76484"/>
     <w:multiLevelType w:val="hybridMultilevel"/>
     <w:tmpl w:val="31E2F4EC"/>
@@ -1005,7 +1114,7 @@
       </w:rPr>
     </w:lvl>
   </w:abstractNum>
-  <w:abstractNum w:abstractNumId="3" w15:restartNumberingAfterBreak="0">
+  <w:abstractNum w:abstractNumId="4" w15:restartNumberingAfterBreak="0">
     <w:nsid w:val="432A56C4"/>
     <w:multiLevelType w:val="hybridMultilevel"/>
     <w:tmpl w:val="45C2ABDE"/>
@@ -1118,7 +1227,7 @@
       </w:rPr>
     </w:lvl>
   </w:abstractNum>
-  <w:abstractNum w:abstractNumId="4" w15:restartNumberingAfterBreak="0">
+  <w:abstractNum w:abstractNumId="5" w15:restartNumberingAfterBreak="0">
     <w:nsid w:val="43490DBA"/>
     <w:multiLevelType w:val="hybridMultilevel"/>
     <w:tmpl w:val="A394DADC"/>
@@ -1231,7 +1340,7 @@
       </w:rPr>
     </w:lvl>
   </w:abstractNum>
-  <w:abstractNum w:abstractNumId="5" w15:restartNumberingAfterBreak="0">
+  <w:abstractNum w:abstractNumId="6" w15:restartNumberingAfterBreak="0">
     <w:nsid w:val="6A841DFA"/>
     <w:multiLevelType w:val="hybridMultilevel"/>
     <w:tmpl w:val="6EECE4BA"/>
@@ -1345,22 +1454,25 @@
     </w:lvl>
   </w:abstractNum>
   <w:num w:numId="1" w16cid:durableId="1246958317">
-    <w:abstractNumId w:val="4"/>
+    <w:abstractNumId w:val="5"/>
   </w:num>
   <w:num w:numId="2" w16cid:durableId="1569732988">
     <w:abstractNumId w:val="1"/>
   </w:num>
   <w:num w:numId="3" w16cid:durableId="1175654285">
-    <w:abstractNumId w:val="2"/>
+    <w:abstractNumId w:val="3"/>
   </w:num>
   <w:num w:numId="4" w16cid:durableId="128406539">
     <w:abstractNumId w:val="0"/>
   </w:num>
   <w:num w:numId="5" w16cid:durableId="741103874">
-    <w:abstractNumId w:val="5"/>
+    <w:abstractNumId w:val="6"/>
   </w:num>
   <w:num w:numId="6" w16cid:durableId="574781035">
-    <w:abstractNumId w:val="3"/>
+    <w:abstractNumId w:val="4"/>
+  </w:num>
+  <w:num w:numId="7" w16cid:durableId="1317414534">
+    <w:abstractNumId w:val="2"/>
   </w:num>
 </w:numbering>
 </file>

</xml_diff>

<commit_message>
working on debugging rf model in server
</commit_message>
<xml_diff>
--- a/Documents/Revisiting the app.docx
+++ b/Documents/Revisiting the app.docx
@@ -646,9 +646,58 @@
       <w:r>
         <w:t>Working on UI/UX</w:t>
       </w:r>
-      <w:r>
-        <w:t xml:space="preserve"> </w:t>
-      </w:r>
+    </w:p>
+    <w:p>
+      <w:r>
+        <w:t>January 10</w:t>
+      </w:r>
+      <w:r>
+        <w:rPr>
+          <w:vertAlign w:val="superscript"/>
+        </w:rPr>
+        <w:t>th</w:t>
+      </w:r>
+    </w:p>
+    <w:p>
+      <w:pPr>
+        <w:pStyle w:val="ListParagraph"/>
+        <w:numPr>
+          <w:ilvl w:val="0"/>
+          <w:numId w:val="7"/>
+        </w:numPr>
+      </w:pPr>
+      <w:r>
+        <w:t>Finish UI/UX updates</w:t>
+      </w:r>
+    </w:p>
+    <w:p>
+      <w:pPr>
+        <w:pStyle w:val="ListParagraph"/>
+        <w:numPr>
+          <w:ilvl w:val="0"/>
+          <w:numId w:val="7"/>
+        </w:numPr>
+      </w:pPr>
+      <w:r>
+        <w:t xml:space="preserve">Update </w:t>
+      </w:r>
+      <w:proofErr w:type="spellStart"/>
+      <w:r>
+        <w:t>github</w:t>
+      </w:r>
+      <w:proofErr w:type="spellEnd"/>
+      <w:r>
+        <w:t xml:space="preserve"> with new work</w:t>
+      </w:r>
+    </w:p>
+    <w:p>
+      <w:pPr>
+        <w:pStyle w:val="ListParagraph"/>
+        <w:numPr>
+          <w:ilvl w:val="0"/>
+          <w:numId w:val="7"/>
+        </w:numPr>
+      </w:pPr>
     </w:p>
     <w:sectPr>
       <w:pgSz w:w="12240" w:h="15840"/>
@@ -891,7 +940,7 @@
   <w:abstractNum w:abstractNumId="2" w15:restartNumberingAfterBreak="0">
     <w:nsid w:val="282558A4"/>
     <w:multiLevelType w:val="hybridMultilevel"/>
-    <w:tmpl w:val="A25C2CAE"/>
+    <w:tmpl w:val="4C2CB984"/>
     <w:lvl w:ilvl="0" w:tplc="04090001">
       <w:start w:val="1"/>
       <w:numFmt w:val="bullet"/>

</xml_diff>